<commit_message>
Corrige pequeña errata en el test del docx line_break_manual.docx.
</commit_message>
<xml_diff>
--- a/epubcreator/test/test_data/converters/docx/line_break_manual.docx
+++ b/epubcreator/test/test_data/converters/docx/line_break_manual.docx
@@ -7,12 +7,7 @@
         <w:pStyle w:val="Ttulo1"/>
       </w:pPr>
       <w:r>
-        <w:t xml:space="preserve">Esto </w:t>
-      </w:r>
-      <w:bookmarkStart w:id="0" w:name="_GoBack"/>
-      <w:bookmarkEnd w:id="0"/>
-      <w:r>
-        <w:t>es un título</w:t>
+        <w:t>Esto es un título</w:t>
       </w:r>
       <w:r>
         <w:br/>
@@ -28,7 +23,10 @@
       </w:r>
       <w:r>
         <w:br/>
-        <w:t>que contiene tres</w:t>
+        <w:t xml:space="preserve">que contiene </w:t>
+      </w:r>
+      <w:r>
+        <w:t>dos</w:t>
       </w:r>
       <w:r>
         <w:br/>
@@ -37,12 +35,17 @@
     </w:p>
     <w:p>
       <w:r>
-        <w:t>Esto es un párrafo común</w:t>
+        <w:t>Esto es u</w:t>
+      </w:r>
+      <w:r>
+        <w:t>n párrafo común</w:t>
       </w:r>
       <w:r>
         <w:br/>
-        <w:t>que contiene tres</w:t>
-      </w:r>
+        <w:t>que contiene dos</w:t>
+      </w:r>
+      <w:bookmarkStart w:id="0" w:name="_GoBack"/>
+      <w:bookmarkEnd w:id="0"/>
       <w:r>
         <w:br/>
         <w:t>saltos de líneas manuales</w:t>
@@ -886,7 +889,7 @@
 </file>
 
 <file path=customXml/itemProps1.xml><?xml version="1.0" encoding="utf-8"?>
-<ds:datastoreItem xmlns:ds="http://schemas.openxmlformats.org/officeDocument/2006/customXml" ds:itemID="{EA7DAF81-A06B-44CC-9DE5-50E7E542B911}">
+<ds:datastoreItem xmlns:ds="http://schemas.openxmlformats.org/officeDocument/2006/customXml" ds:itemID="{D0E779ED-3898-4EB9-B9F2-8C3C06605D94}">
   <ds:schemaRefs>
     <ds:schemaRef ds:uri="http://schemas.openxmlformats.org/officeDocument/2006/bibliography"/>
   </ds:schemaRefs>

</xml_diff>